<commit_message>
memo done and code commented
</commit_message>
<xml_diff>
--- a/Lab-07/memo.docx
+++ b/Lab-07/memo.docx
@@ -282,18 +282,18 @@
         <mc:AlternateContent>
           <mc:Choice Requires="wpg">
             <w:drawing>
-              <wp:anchor distT="0" distB="0" distL="114300" distR="114300" simplePos="0" relativeHeight="251710464" behindDoc="0" locked="0" layoutInCell="1" allowOverlap="1">
+              <wp:anchor distT="0" distB="0" distL="114300" distR="114300" simplePos="0" relativeHeight="251712512" behindDoc="0" locked="0" layoutInCell="1" allowOverlap="1">
                 <wp:simplePos x="0" y="0"/>
                 <wp:positionH relativeFrom="column">
-                  <wp:posOffset>-314325</wp:posOffset>
+                  <wp:posOffset>2266950</wp:posOffset>
                 </wp:positionH>
                 <wp:positionV relativeFrom="paragraph">
-                  <wp:posOffset>4000500</wp:posOffset>
+                  <wp:posOffset>3771900</wp:posOffset>
                 </wp:positionV>
-                <wp:extent cx="5686425" cy="3952875"/>
-                <wp:effectExtent l="19050" t="0" r="28575" b="28575"/>
+                <wp:extent cx="2886075" cy="4638676"/>
+                <wp:effectExtent l="0" t="0" r="0" b="28575"/>
                 <wp:wrapNone/>
-                <wp:docPr id="61" name="Group 61"/>
+                <wp:docPr id="19" name="Group 19"/>
                 <wp:cNvGraphicFramePr/>
                 <a:graphic xmlns:a="http://schemas.openxmlformats.org/drawingml/2006/main">
                   <a:graphicData uri="http://schemas.microsoft.com/office/word/2010/wordprocessingGroup">
@@ -302,84 +302,28 @@
                       <wpg:grpSpPr>
                         <a:xfrm>
                           <a:off x="0" y="0"/>
-                          <a:ext cx="5686425" cy="3952875"/>
+                          <a:ext cx="2886075" cy="4638676"/>
                           <a:chOff x="0" y="0"/>
-                          <a:chExt cx="5686425" cy="3952875"/>
+                          <a:chExt cx="2886075" cy="4638676"/>
                         </a:xfrm>
                       </wpg:grpSpPr>
                       <wpg:grpSp>
-                        <wpg:cNvPr id="31" name="Group 31"/>
+                        <wpg:cNvPr id="5" name="Group 5"/>
                         <wpg:cNvGrpSpPr/>
                         <wpg:grpSpPr>
                           <a:xfrm>
-                            <a:off x="2200276" y="0"/>
-                            <a:ext cx="2019300" cy="2209800"/>
-                            <a:chOff x="1438276" y="0"/>
-                            <a:chExt cx="2019300" cy="2209801"/>
+                            <a:off x="0" y="0"/>
+                            <a:ext cx="2886075" cy="4638676"/>
+                            <a:chOff x="1333500" y="0"/>
+                            <a:chExt cx="2886076" cy="4638676"/>
                           </a:xfrm>
                         </wpg:grpSpPr>
                         <wps:wsp>
-                          <wps:cNvPr id="32" name="Text Box 32"/>
+                          <wps:cNvPr id="51" name="Text Box 51"/>
                           <wps:cNvSpPr txBox="1"/>
                           <wps:spPr>
                             <a:xfrm>
-                              <a:off x="1438276" y="0"/>
-                              <a:ext cx="2019300" cy="495300"/>
-                            </a:xfrm>
-                            <a:prstGeom prst="rect">
-                              <a:avLst/>
-                            </a:prstGeom>
-                            <a:noFill/>
-                            <a:ln w="6350">
-                              <a:noFill/>
-                            </a:ln>
-                            <a:effectLst/>
-                          </wps:spPr>
-                          <wps:style>
-                            <a:lnRef idx="0">
-                              <a:schemeClr val="accent1"/>
-                            </a:lnRef>
-                            <a:fillRef idx="0">
-                              <a:schemeClr val="accent1"/>
-                            </a:fillRef>
-                            <a:effectRef idx="0">
-                              <a:schemeClr val="accent1"/>
-                            </a:effectRef>
-                            <a:fontRef idx="minor">
-                              <a:schemeClr val="dk1"/>
-                            </a:fontRef>
-                          </wps:style>
-                          <wps:txbx>
-                            <w:txbxContent>
-                              <w:p>
-                                <w:pPr>
-                                  <w:jc w:val="center"/>
-                                </w:pPr>
-                                <w:r>
-                                  <w:t xml:space="preserve">Wavefront </w:t>
-                                </w:r>
-                                <w:r>
-                                  <w:t xml:space="preserve">and topological </w:t>
-                                </w:r>
-                                <w:r>
-                                  <w:t>path planning</w:t>
-                                </w:r>
-                              </w:p>
-                            </w:txbxContent>
-                          </wps:txbx>
-                          <wps:bodyPr rot="0" spcFirstLastPara="0" vertOverflow="overflow" horzOverflow="overflow" vert="horz" wrap="square" lIns="91440" tIns="45720" rIns="91440" bIns="45720" numCol="1" spcCol="0" rtlCol="0" fromWordArt="0" anchor="t" anchorCtr="0" forceAA="0" compatLnSpc="1">
-                            <a:prstTxWarp prst="textNoShape">
-                              <a:avLst/>
-                            </a:prstTxWarp>
-                            <a:noAutofit/>
-                          </wps:bodyPr>
-                        </wps:wsp>
-                        <wps:wsp>
-                          <wps:cNvPr id="33" name="Text Box 33"/>
-                          <wps:cNvSpPr txBox="1"/>
-                          <wps:spPr>
-                            <a:xfrm>
-                              <a:off x="1647825" y="495300"/>
+                              <a:off x="2390775" y="3924300"/>
                               <a:ext cx="1533525" cy="352425"/>
                             </a:xfrm>
                             <a:prstGeom prst="rect">
@@ -414,7 +358,7 @@
                                   <w:jc w:val="center"/>
                                 </w:pPr>
                                 <w:r>
-                                  <w:t>Input start and goal</w:t>
+                                  <w:t>Move forward</w:t>
                                 </w:r>
                               </w:p>
                             </w:txbxContent>
@@ -426,341 +370,563 @@
                             <a:noAutofit/>
                           </wps:bodyPr>
                         </wps:wsp>
-                        <wps:wsp>
-                          <wps:cNvPr id="34" name="Text Box 34"/>
-                          <wps:cNvSpPr txBox="1"/>
-                          <wps:spPr>
+                        <wpg:grpSp>
+                          <wpg:cNvPr id="61" name="Group 61"/>
+                          <wpg:cNvGrpSpPr/>
+                          <wpg:grpSpPr>
                             <a:xfrm>
-                              <a:off x="1647825" y="1190625"/>
-                              <a:ext cx="1533525" cy="352425"/>
+                              <a:off x="1333500" y="0"/>
+                              <a:ext cx="2886076" cy="4638676"/>
+                              <a:chOff x="1333500" y="0"/>
+                              <a:chExt cx="2886076" cy="4638676"/>
                             </a:xfrm>
-                            <a:prstGeom prst="rect">
-                              <a:avLst/>
-                            </a:prstGeom>
-                            <a:noFill/>
-                            <a:ln w="6350">
-                              <a:solidFill>
+                          </wpg:grpSpPr>
+                          <wpg:grpSp>
+                            <wpg:cNvPr id="31" name="Group 31"/>
+                            <wpg:cNvGrpSpPr/>
+                            <wpg:grpSpPr>
+                              <a:xfrm>
+                                <a:off x="2200276" y="0"/>
+                                <a:ext cx="2019300" cy="2209800"/>
+                                <a:chOff x="1438276" y="0"/>
+                                <a:chExt cx="2019300" cy="2209801"/>
+                              </a:xfrm>
+                            </wpg:grpSpPr>
+                            <wps:wsp>
+                              <wps:cNvPr id="32" name="Text Box 32"/>
+                              <wps:cNvSpPr txBox="1"/>
+                              <wps:spPr>
+                                <a:xfrm>
+                                  <a:off x="1438276" y="0"/>
+                                  <a:ext cx="2019300" cy="495300"/>
+                                </a:xfrm>
+                                <a:prstGeom prst="rect">
+                                  <a:avLst/>
+                                </a:prstGeom>
+                                <a:noFill/>
+                                <a:ln w="6350">
+                                  <a:noFill/>
+                                </a:ln>
+                                <a:effectLst/>
+                              </wps:spPr>
+                              <wps:style>
+                                <a:lnRef idx="0">
+                                  <a:schemeClr val="accent1"/>
+                                </a:lnRef>
+                                <a:fillRef idx="0">
+                                  <a:schemeClr val="accent1"/>
+                                </a:fillRef>
+                                <a:effectRef idx="0">
+                                  <a:schemeClr val="accent1"/>
+                                </a:effectRef>
+                                <a:fontRef idx="minor">
+                                  <a:schemeClr val="dk1"/>
+                                </a:fontRef>
+                              </wps:style>
+                              <wps:txbx>
+                                <w:txbxContent>
+                                  <w:p>
+                                    <w:pPr>
+                                      <w:jc w:val="center"/>
+                                    </w:pPr>
+                                    <w:r>
+                                      <w:t xml:space="preserve">Wavefront </w:t>
+                                    </w:r>
+                                    <w:r>
+                                      <w:t xml:space="preserve">and topological </w:t>
+                                    </w:r>
+                                    <w:r>
+                                      <w:t>path planning</w:t>
+                                    </w:r>
+                                  </w:p>
+                                </w:txbxContent>
+                              </wps:txbx>
+                              <wps:bodyPr rot="0" spcFirstLastPara="0" vertOverflow="overflow" horzOverflow="overflow" vert="horz" wrap="square" lIns="91440" tIns="45720" rIns="91440" bIns="45720" numCol="1" spcCol="0" rtlCol="0" fromWordArt="0" anchor="t" anchorCtr="0" forceAA="0" compatLnSpc="1">
+                                <a:prstTxWarp prst="textNoShape">
+                                  <a:avLst/>
+                                </a:prstTxWarp>
+                                <a:noAutofit/>
+                              </wps:bodyPr>
+                            </wps:wsp>
+                            <wps:wsp>
+                              <wps:cNvPr id="33" name="Text Box 33"/>
+                              <wps:cNvSpPr txBox="1"/>
+                              <wps:spPr>
+                                <a:xfrm>
+                                  <a:off x="1647825" y="495300"/>
+                                  <a:ext cx="1533525" cy="352425"/>
+                                </a:xfrm>
+                                <a:prstGeom prst="rect">
+                                  <a:avLst/>
+                                </a:prstGeom>
+                                <a:noFill/>
+                                <a:ln w="6350">
+                                  <a:solidFill>
+                                    <a:schemeClr val="tx1"/>
+                                  </a:solidFill>
+                                </a:ln>
+                                <a:effectLst/>
+                              </wps:spPr>
+                              <wps:style>
+                                <a:lnRef idx="0">
+                                  <a:schemeClr val="accent1"/>
+                                </a:lnRef>
+                                <a:fillRef idx="0">
+                                  <a:schemeClr val="accent1"/>
+                                </a:fillRef>
+                                <a:effectRef idx="0">
+                                  <a:schemeClr val="accent1"/>
+                                </a:effectRef>
+                                <a:fontRef idx="minor">
+                                  <a:schemeClr val="dk1"/>
+                                </a:fontRef>
+                              </wps:style>
+                              <wps:txbx>
+                                <w:txbxContent>
+                                  <w:p>
+                                    <w:pPr>
+                                      <w:jc w:val="center"/>
+                                    </w:pPr>
+                                    <w:r>
+                                      <w:t>Input start and goal</w:t>
+                                    </w:r>
+                                  </w:p>
+                                </w:txbxContent>
+                              </wps:txbx>
+                              <wps:bodyPr rot="0" spcFirstLastPara="0" vertOverflow="overflow" horzOverflow="overflow" vert="horz" wrap="square" lIns="91440" tIns="45720" rIns="91440" bIns="45720" numCol="1" spcCol="0" rtlCol="0" fromWordArt="0" anchor="t" anchorCtr="0" forceAA="0" compatLnSpc="1">
+                                <a:prstTxWarp prst="textNoShape">
+                                  <a:avLst/>
+                                </a:prstTxWarp>
+                                <a:noAutofit/>
+                              </wps:bodyPr>
+                            </wps:wsp>
+                            <wps:wsp>
+                              <wps:cNvPr id="34" name="Text Box 34"/>
+                              <wps:cNvSpPr txBox="1"/>
+                              <wps:spPr>
+                                <a:xfrm>
+                                  <a:off x="1647825" y="1190625"/>
+                                  <a:ext cx="1533525" cy="352425"/>
+                                </a:xfrm>
+                                <a:prstGeom prst="rect">
+                                  <a:avLst/>
+                                </a:prstGeom>
+                                <a:noFill/>
+                                <a:ln w="6350">
+                                  <a:solidFill>
+                                    <a:schemeClr val="tx1"/>
+                                  </a:solidFill>
+                                </a:ln>
+                                <a:effectLst/>
+                              </wps:spPr>
+                              <wps:style>
+                                <a:lnRef idx="0">
+                                  <a:schemeClr val="accent1"/>
+                                </a:lnRef>
+                                <a:fillRef idx="0">
+                                  <a:schemeClr val="accent1"/>
+                                </a:fillRef>
+                                <a:effectRef idx="0">
+                                  <a:schemeClr val="accent1"/>
+                                </a:effectRef>
+                                <a:fontRef idx="minor">
+                                  <a:schemeClr val="dk1"/>
+                                </a:fontRef>
+                              </wps:style>
+                              <wps:txbx>
+                                <w:txbxContent>
+                                  <w:p>
+                                    <w:pPr>
+                                      <w:jc w:val="center"/>
+                                    </w:pPr>
+                                    <w:r>
+                                      <w:t>Create map</w:t>
+                                    </w:r>
+                                  </w:p>
+                                </w:txbxContent>
+                              </wps:txbx>
+                              <wps:bodyPr rot="0" spcFirstLastPara="0" vertOverflow="overflow" horzOverflow="overflow" vert="horz" wrap="square" lIns="91440" tIns="45720" rIns="91440" bIns="45720" numCol="1" spcCol="0" rtlCol="0" fromWordArt="0" anchor="t" anchorCtr="0" forceAA="0" compatLnSpc="1">
+                                <a:prstTxWarp prst="textNoShape">
+                                  <a:avLst/>
+                                </a:prstTxWarp>
+                                <a:noAutofit/>
+                              </wps:bodyPr>
+                            </wps:wsp>
+                            <wps:wsp>
+                              <wps:cNvPr id="35" name="Text Box 35"/>
+                              <wps:cNvSpPr txBox="1"/>
+                              <wps:spPr>
+                                <a:xfrm>
+                                  <a:off x="1647825" y="1885951"/>
+                                  <a:ext cx="1533525" cy="323850"/>
+                                </a:xfrm>
+                                <a:prstGeom prst="rect">
+                                  <a:avLst/>
+                                </a:prstGeom>
+                                <a:noFill/>
+                                <a:ln w="6350">
+                                  <a:solidFill>
+                                    <a:schemeClr val="tx1"/>
+                                  </a:solidFill>
+                                </a:ln>
+                                <a:effectLst/>
+                              </wps:spPr>
+                              <wps:style>
+                                <a:lnRef idx="0">
+                                  <a:schemeClr val="accent1"/>
+                                </a:lnRef>
+                                <a:fillRef idx="0">
+                                  <a:schemeClr val="accent1"/>
+                                </a:fillRef>
+                                <a:effectRef idx="0">
+                                  <a:schemeClr val="accent1"/>
+                                </a:effectRef>
+                                <a:fontRef idx="minor">
+                                  <a:schemeClr val="dk1"/>
+                                </a:fontRef>
+                              </wps:style>
+                              <wps:txbx>
+                                <w:txbxContent>
+                                  <w:p>
+                                    <w:pPr>
+                                      <w:jc w:val="center"/>
+                                    </w:pPr>
+                                    <w:r>
+                                      <w:t>Create path</w:t>
+                                    </w:r>
+                                  </w:p>
+                                </w:txbxContent>
+                              </wps:txbx>
+                              <wps:bodyPr rot="0" spcFirstLastPara="0" vertOverflow="overflow" horzOverflow="overflow" vert="horz" wrap="square" lIns="91440" tIns="45720" rIns="91440" bIns="45720" numCol="1" spcCol="0" rtlCol="0" fromWordArt="0" anchor="t" anchorCtr="0" forceAA="0" compatLnSpc="1">
+                                <a:prstTxWarp prst="textNoShape">
+                                  <a:avLst/>
+                                </a:prstTxWarp>
+                                <a:noAutofit/>
+                              </wps:bodyPr>
+                            </wps:wsp>
+                            <wps:wsp>
+                              <wps:cNvPr id="40" name="Straight Arrow Connector 40"/>
+                              <wps:cNvCnPr/>
+                              <wps:spPr>
+                                <a:xfrm>
+                                  <a:off x="2400300" y="847725"/>
+                                  <a:ext cx="0" cy="342900"/>
+                                </a:xfrm>
+                                <a:prstGeom prst="straightConnector1">
+                                  <a:avLst/>
+                                </a:prstGeom>
+                                <a:ln w="19050">
+                                  <a:solidFill>
+                                    <a:schemeClr val="tx1"/>
+                                  </a:solidFill>
+                                  <a:tailEnd type="arrow"/>
+                                </a:ln>
+                              </wps:spPr>
+                              <wps:style>
+                                <a:lnRef idx="1">
+                                  <a:schemeClr val="accent1"/>
+                                </a:lnRef>
+                                <a:fillRef idx="0">
+                                  <a:schemeClr val="accent1"/>
+                                </a:fillRef>
+                                <a:effectRef idx="0">
+                                  <a:schemeClr val="accent1"/>
+                                </a:effectRef>
+                                <a:fontRef idx="minor">
+                                  <a:schemeClr val="tx1"/>
+                                </a:fontRef>
+                              </wps:style>
+                              <wps:bodyPr/>
+                            </wps:wsp>
+                            <wps:wsp>
+                              <wps:cNvPr id="41" name="Straight Arrow Connector 41"/>
+                              <wps:cNvCnPr/>
+                              <wps:spPr>
+                                <a:xfrm>
+                                  <a:off x="2390775" y="1543050"/>
+                                  <a:ext cx="0" cy="342900"/>
+                                </a:xfrm>
+                                <a:prstGeom prst="straightConnector1">
+                                  <a:avLst/>
+                                </a:prstGeom>
+                                <a:ln w="19050">
+                                  <a:solidFill>
+                                    <a:schemeClr val="tx1"/>
+                                  </a:solidFill>
+                                  <a:tailEnd type="arrow"/>
+                                </a:ln>
+                              </wps:spPr>
+                              <wps:style>
+                                <a:lnRef idx="1">
+                                  <a:schemeClr val="accent1"/>
+                                </a:lnRef>
+                                <a:fillRef idx="0">
+                                  <a:schemeClr val="accent1"/>
+                                </a:fillRef>
+                                <a:effectRef idx="0">
+                                  <a:schemeClr val="accent1"/>
+                                </a:effectRef>
+                                <a:fontRef idx="minor">
+                                  <a:schemeClr val="tx1"/>
+                                </a:fontRef>
+                              </wps:style>
+                              <wps:bodyPr/>
+                            </wps:wsp>
+                          </wpg:grpSp>
+                          <wps:wsp>
+                            <wps:cNvPr id="49" name="Text Box 49"/>
+                            <wps:cNvSpPr txBox="1"/>
+                            <wps:spPr>
+                              <a:xfrm>
+                                <a:off x="2409825" y="2543175"/>
+                                <a:ext cx="1533525" cy="352425"/>
+                              </a:xfrm>
+                              <a:prstGeom prst="rect">
+                                <a:avLst/>
+                              </a:prstGeom>
+                              <a:noFill/>
+                              <a:ln w="6350">
+                                <a:solidFill>
+                                  <a:schemeClr val="tx1"/>
+                                </a:solidFill>
+                              </a:ln>
+                              <a:effectLst/>
+                            </wps:spPr>
+                            <wps:style>
+                              <a:lnRef idx="0">
+                                <a:schemeClr val="accent1"/>
+                              </a:lnRef>
+                              <a:fillRef idx="0">
+                                <a:schemeClr val="accent1"/>
+                              </a:fillRef>
+                              <a:effectRef idx="0">
+                                <a:schemeClr val="accent1"/>
+                              </a:effectRef>
+                              <a:fontRef idx="minor">
+                                <a:schemeClr val="dk1"/>
+                              </a:fontRef>
+                            </wps:style>
+                            <wps:txbx>
+                              <w:txbxContent>
+                                <w:p>
+                                  <w:pPr>
+                                    <w:jc w:val="center"/>
+                                  </w:pPr>
+                                  <w:r>
+                                    <w:t>Read movement</w:t>
+                                  </w:r>
+                                </w:p>
+                              </w:txbxContent>
+                            </wps:txbx>
+                            <wps:bodyPr rot="0" spcFirstLastPara="0" vertOverflow="overflow" horzOverflow="overflow" vert="horz" wrap="square" lIns="91440" tIns="45720" rIns="91440" bIns="45720" numCol="1" spcCol="0" rtlCol="0" fromWordArt="0" anchor="t" anchorCtr="0" forceAA="0" compatLnSpc="1">
+                              <a:prstTxWarp prst="textNoShape">
+                                <a:avLst/>
+                              </a:prstTxWarp>
+                              <a:noAutofit/>
+                            </wps:bodyPr>
+                          </wps:wsp>
+                          <wps:wsp>
+                            <wps:cNvPr id="52" name="Text Box 52"/>
+                            <wps:cNvSpPr txBox="1"/>
+                            <wps:spPr>
+                              <a:xfrm>
+                                <a:off x="2409825" y="3238500"/>
+                                <a:ext cx="1533525" cy="352425"/>
+                              </a:xfrm>
+                              <a:prstGeom prst="rect">
+                                <a:avLst/>
+                              </a:prstGeom>
+                              <a:noFill/>
+                              <a:ln w="6350">
+                                <a:solidFill>
+                                  <a:schemeClr val="tx1"/>
+                                </a:solidFill>
+                              </a:ln>
+                              <a:effectLst/>
+                            </wps:spPr>
+                            <wps:style>
+                              <a:lnRef idx="0">
+                                <a:schemeClr val="accent1"/>
+                              </a:lnRef>
+                              <a:fillRef idx="0">
+                                <a:schemeClr val="accent1"/>
+                              </a:fillRef>
+                              <a:effectRef idx="0">
+                                <a:schemeClr val="accent1"/>
+                              </a:effectRef>
+                              <a:fontRef idx="minor">
+                                <a:schemeClr val="dk1"/>
+                              </a:fontRef>
+                            </wps:style>
+                            <wps:txbx>
+                              <w:txbxContent>
+                                <w:p>
+                                  <w:pPr>
+                                    <w:jc w:val="center"/>
+                                  </w:pPr>
+                                  <w:r>
+                                    <w:t xml:space="preserve">Turn </w:t>
+                                  </w:r>
+                                  <w:r>
+                                    <w:t>to direction</w:t>
+                                  </w:r>
+                                </w:p>
+                              </w:txbxContent>
+                            </wps:txbx>
+                            <wps:bodyPr rot="0" spcFirstLastPara="0" vertOverflow="overflow" horzOverflow="overflow" vert="horz" wrap="square" lIns="91440" tIns="45720" rIns="91440" bIns="45720" numCol="1" spcCol="0" rtlCol="0" fromWordArt="0" anchor="t" anchorCtr="0" forceAA="0" compatLnSpc="1">
+                              <a:prstTxWarp prst="textNoShape">
+                                <a:avLst/>
+                              </a:prstTxWarp>
+                              <a:noAutofit/>
+                            </wps:bodyPr>
+                          </wps:wsp>
+                          <wps:wsp>
+                            <wps:cNvPr id="53" name="Straight Arrow Connector 53"/>
+                            <wps:cNvCnPr/>
+                            <wps:spPr>
+                              <a:xfrm>
+                                <a:off x="3152775" y="2209800"/>
+                                <a:ext cx="0" cy="342900"/>
+                              </a:xfrm>
+                              <a:prstGeom prst="straightConnector1">
+                                <a:avLst/>
+                              </a:prstGeom>
+                              <a:ln w="19050">
+                                <a:solidFill>
+                                  <a:schemeClr val="tx1"/>
+                                </a:solidFill>
+                                <a:tailEnd type="arrow"/>
+                              </a:ln>
+                            </wps:spPr>
+                            <wps:style>
+                              <a:lnRef idx="1">
+                                <a:schemeClr val="accent1"/>
+                              </a:lnRef>
+                              <a:fillRef idx="0">
+                                <a:schemeClr val="accent1"/>
+                              </a:fillRef>
+                              <a:effectRef idx="0">
+                                <a:schemeClr val="accent1"/>
+                              </a:effectRef>
+                              <a:fontRef idx="minor">
                                 <a:schemeClr val="tx1"/>
-                              </a:solidFill>
-                            </a:ln>
-                            <a:effectLst/>
-                          </wps:spPr>
-                          <wps:style>
-                            <a:lnRef idx="0">
-                              <a:schemeClr val="accent1"/>
-                            </a:lnRef>
-                            <a:fillRef idx="0">
-                              <a:schemeClr val="accent1"/>
-                            </a:fillRef>
-                            <a:effectRef idx="0">
-                              <a:schemeClr val="accent1"/>
-                            </a:effectRef>
-                            <a:fontRef idx="minor">
-                              <a:schemeClr val="dk1"/>
-                            </a:fontRef>
-                          </wps:style>
-                          <wps:txbx>
-                            <w:txbxContent>
-                              <w:p>
-                                <w:pPr>
-                                  <w:jc w:val="center"/>
-                                </w:pPr>
-                                <w:r>
-                                  <w:t>Create map</w:t>
-                                </w:r>
-                              </w:p>
-                            </w:txbxContent>
-                          </wps:txbx>
-                          <wps:bodyPr rot="0" spcFirstLastPara="0" vertOverflow="overflow" horzOverflow="overflow" vert="horz" wrap="square" lIns="91440" tIns="45720" rIns="91440" bIns="45720" numCol="1" spcCol="0" rtlCol="0" fromWordArt="0" anchor="t" anchorCtr="0" forceAA="0" compatLnSpc="1">
-                            <a:prstTxWarp prst="textNoShape">
-                              <a:avLst/>
-                            </a:prstTxWarp>
-                            <a:noAutofit/>
-                          </wps:bodyPr>
-                        </wps:wsp>
-                        <wps:wsp>
-                          <wps:cNvPr id="35" name="Text Box 35"/>
-                          <wps:cNvSpPr txBox="1"/>
-                          <wps:spPr>
-                            <a:xfrm>
-                              <a:off x="1647825" y="1885951"/>
-                              <a:ext cx="1533525" cy="323850"/>
-                            </a:xfrm>
-                            <a:prstGeom prst="rect">
-                              <a:avLst/>
-                            </a:prstGeom>
-                            <a:noFill/>
-                            <a:ln w="6350">
-                              <a:solidFill>
+                              </a:fontRef>
+                            </wps:style>
+                            <wps:bodyPr/>
+                          </wps:wsp>
+                          <wps:wsp>
+                            <wps:cNvPr id="54" name="Straight Arrow Connector 54"/>
+                            <wps:cNvCnPr/>
+                            <wps:spPr>
+                              <a:xfrm>
+                                <a:off x="3162300" y="2895600"/>
+                                <a:ext cx="0" cy="342900"/>
+                              </a:xfrm>
+                              <a:prstGeom prst="straightConnector1">
+                                <a:avLst/>
+                              </a:prstGeom>
+                              <a:ln w="19050">
+                                <a:solidFill>
+                                  <a:schemeClr val="tx1"/>
+                                </a:solidFill>
+                                <a:tailEnd type="arrow"/>
+                              </a:ln>
+                            </wps:spPr>
+                            <wps:style>
+                              <a:lnRef idx="1">
+                                <a:schemeClr val="accent1"/>
+                              </a:lnRef>
+                              <a:fillRef idx="0">
+                                <a:schemeClr val="accent1"/>
+                              </a:fillRef>
+                              <a:effectRef idx="0">
+                                <a:schemeClr val="accent1"/>
+                              </a:effectRef>
+                              <a:fontRef idx="minor">
                                 <a:schemeClr val="tx1"/>
-                              </a:solidFill>
-                            </a:ln>
-                            <a:effectLst/>
-                          </wps:spPr>
-                          <wps:style>
-                            <a:lnRef idx="0">
-                              <a:schemeClr val="accent1"/>
-                            </a:lnRef>
-                            <a:fillRef idx="0">
-                              <a:schemeClr val="accent1"/>
-                            </a:fillRef>
-                            <a:effectRef idx="0">
-                              <a:schemeClr val="accent1"/>
-                            </a:effectRef>
-                            <a:fontRef idx="minor">
-                              <a:schemeClr val="dk1"/>
-                            </a:fontRef>
-                          </wps:style>
-                          <wps:txbx>
-                            <w:txbxContent>
-                              <w:p>
-                                <w:pPr>
-                                  <w:jc w:val="center"/>
-                                </w:pPr>
-                                <w:r>
-                                  <w:t>Create path</w:t>
-                                </w:r>
-                              </w:p>
-                            </w:txbxContent>
-                          </wps:txbx>
-                          <wps:bodyPr rot="0" spcFirstLastPara="0" vertOverflow="overflow" horzOverflow="overflow" vert="horz" wrap="square" lIns="91440" tIns="45720" rIns="91440" bIns="45720" numCol="1" spcCol="0" rtlCol="0" fromWordArt="0" anchor="t" anchorCtr="0" forceAA="0" compatLnSpc="1">
-                            <a:prstTxWarp prst="textNoShape">
-                              <a:avLst/>
-                            </a:prstTxWarp>
-                            <a:noAutofit/>
-                          </wps:bodyPr>
-                        </wps:wsp>
-                        <wps:wsp>
-                          <wps:cNvPr id="40" name="Straight Arrow Connector 40"/>
-                          <wps:cNvCnPr/>
-                          <wps:spPr>
-                            <a:xfrm>
-                              <a:off x="2400300" y="847725"/>
-                              <a:ext cx="0" cy="342900"/>
-                            </a:xfrm>
-                            <a:prstGeom prst="straightConnector1">
-                              <a:avLst/>
-                            </a:prstGeom>
-                            <a:ln w="19050">
-                              <a:solidFill>
+                              </a:fontRef>
+                            </wps:style>
+                            <wps:bodyPr/>
+                          </wps:wsp>
+                          <wps:wsp>
+                            <wps:cNvPr id="58" name="Elbow Connector 58"/>
+                            <wps:cNvCnPr>
+                              <a:endCxn id="49" idx="1"/>
+                            </wps:cNvCnPr>
+                            <wps:spPr>
+                              <a:xfrm rot="5400000" flipH="1" flipV="1">
+                                <a:off x="912019" y="3140870"/>
+                                <a:ext cx="1919287" cy="1076325"/>
+                              </a:xfrm>
+                              <a:prstGeom prst="bentConnector2">
+                                <a:avLst/>
+                              </a:prstGeom>
+                              <a:ln w="19050">
+                                <a:solidFill>
+                                  <a:schemeClr val="tx1"/>
+                                </a:solidFill>
+                                <a:tailEnd type="arrow"/>
+                              </a:ln>
+                            </wps:spPr>
+                            <wps:style>
+                              <a:lnRef idx="1">
+                                <a:schemeClr val="accent1"/>
+                              </a:lnRef>
+                              <a:fillRef idx="0">
+                                <a:schemeClr val="accent1"/>
+                              </a:fillRef>
+                              <a:effectRef idx="0">
+                                <a:schemeClr val="accent1"/>
+                              </a:effectRef>
+                              <a:fontRef idx="minor">
                                 <a:schemeClr val="tx1"/>
-                              </a:solidFill>
-                              <a:tailEnd type="arrow"/>
-                            </a:ln>
-                          </wps:spPr>
-                          <wps:style>
-                            <a:lnRef idx="1">
-                              <a:schemeClr val="accent1"/>
-                            </a:lnRef>
-                            <a:fillRef idx="0">
-                              <a:schemeClr val="accent1"/>
-                            </a:fillRef>
-                            <a:effectRef idx="0">
-                              <a:schemeClr val="accent1"/>
-                            </a:effectRef>
-                            <a:fontRef idx="minor">
-                              <a:schemeClr val="tx1"/>
-                            </a:fontRef>
-                          </wps:style>
-                          <wps:bodyPr/>
-                        </wps:wsp>
-                        <wps:wsp>
-                          <wps:cNvPr id="41" name="Straight Arrow Connector 41"/>
-                          <wps:cNvCnPr/>
-                          <wps:spPr>
-                            <a:xfrm>
-                              <a:off x="2390775" y="1543050"/>
-                              <a:ext cx="0" cy="342900"/>
-                            </a:xfrm>
-                            <a:prstGeom prst="straightConnector1">
-                              <a:avLst/>
-                            </a:prstGeom>
-                            <a:ln w="19050">
-                              <a:solidFill>
+                              </a:fontRef>
+                            </wps:style>
+                            <wps:bodyPr/>
+                          </wps:wsp>
+                          <wps:wsp>
+                            <wps:cNvPr id="59" name="Elbow Connector 59"/>
+                            <wps:cNvCnPr/>
+                            <wps:spPr>
+                              <a:xfrm flipH="1">
+                                <a:off x="1333500" y="4276725"/>
+                                <a:ext cx="1838325" cy="361950"/>
+                              </a:xfrm>
+                              <a:prstGeom prst="bentConnector3">
+                                <a:avLst>
+                                  <a:gd name="adj1" fmla="val 259"/>
+                                </a:avLst>
+                              </a:prstGeom>
+                              <a:ln w="19050">
+                                <a:solidFill>
+                                  <a:schemeClr val="tx1"/>
+                                </a:solidFill>
+                              </a:ln>
+                            </wps:spPr>
+                            <wps:style>
+                              <a:lnRef idx="1">
+                                <a:schemeClr val="accent1"/>
+                              </a:lnRef>
+                              <a:fillRef idx="0">
+                                <a:schemeClr val="accent1"/>
+                              </a:fillRef>
+                              <a:effectRef idx="0">
+                                <a:schemeClr val="accent1"/>
+                              </a:effectRef>
+                              <a:fontRef idx="minor">
                                 <a:schemeClr val="tx1"/>
-                              </a:solidFill>
-                              <a:tailEnd type="arrow"/>
-                            </a:ln>
-                          </wps:spPr>
-                          <wps:style>
-                            <a:lnRef idx="1">
-                              <a:schemeClr val="accent1"/>
-                            </a:lnRef>
-                            <a:fillRef idx="0">
-                              <a:schemeClr val="accent1"/>
-                            </a:fillRef>
-                            <a:effectRef idx="0">
-                              <a:schemeClr val="accent1"/>
-                            </a:effectRef>
-                            <a:fontRef idx="minor">
-                              <a:schemeClr val="tx1"/>
-                            </a:fontRef>
-                          </wps:style>
-                          <wps:bodyPr/>
-                        </wps:wsp>
+                              </a:fontRef>
+                            </wps:style>
+                            <wps:bodyPr/>
+                          </wps:wsp>
+                        </wpg:grpSp>
                       </wpg:grpSp>
                       <wps:wsp>
-                        <wps:cNvPr id="49" name="Text Box 49"/>
-                        <wps:cNvSpPr txBox="1"/>
-                        <wps:spPr>
-                          <a:xfrm>
-                            <a:off x="2409825" y="2543175"/>
-                            <a:ext cx="1533525" cy="352425"/>
-                          </a:xfrm>
-                          <a:prstGeom prst="rect">
-                            <a:avLst/>
-                          </a:prstGeom>
-                          <a:noFill/>
-                          <a:ln w="6350">
-                            <a:solidFill>
-                              <a:schemeClr val="tx1"/>
-                            </a:solidFill>
-                          </a:ln>
-                          <a:effectLst/>
-                        </wps:spPr>
-                        <wps:style>
-                          <a:lnRef idx="0">
-                            <a:schemeClr val="accent1"/>
-                          </a:lnRef>
-                          <a:fillRef idx="0">
-                            <a:schemeClr val="accent1"/>
-                          </a:fillRef>
-                          <a:effectRef idx="0">
-                            <a:schemeClr val="accent1"/>
-                          </a:effectRef>
-                          <a:fontRef idx="minor">
-                            <a:schemeClr val="dk1"/>
-                          </a:fontRef>
-                        </wps:style>
-                        <wps:txbx>
-                          <w:txbxContent>
-                            <w:p>
-                              <w:pPr>
-                                <w:jc w:val="center"/>
-                              </w:pPr>
-                              <w:r>
-                                <w:t>Read movement</w:t>
-                              </w:r>
-                            </w:p>
-                          </w:txbxContent>
-                        </wps:txbx>
-                        <wps:bodyPr rot="0" spcFirstLastPara="0" vertOverflow="overflow" horzOverflow="overflow" vert="horz" wrap="square" lIns="91440" tIns="45720" rIns="91440" bIns="45720" numCol="1" spcCol="0" rtlCol="0" fromWordArt="0" anchor="t" anchorCtr="0" forceAA="0" compatLnSpc="1">
-                          <a:prstTxWarp prst="textNoShape">
-                            <a:avLst/>
-                          </a:prstTxWarp>
-                          <a:noAutofit/>
-                        </wps:bodyPr>
-                      </wps:wsp>
-                      <wps:wsp>
-                        <wps:cNvPr id="50" name="Text Box 50"/>
-                        <wps:cNvSpPr txBox="1"/>
-                        <wps:spPr>
-                          <a:xfrm>
-                            <a:off x="666750" y="3238500"/>
-                            <a:ext cx="1533525" cy="352425"/>
-                          </a:xfrm>
-                          <a:prstGeom prst="rect">
-                            <a:avLst/>
-                          </a:prstGeom>
-                          <a:noFill/>
-                          <a:ln w="6350">
-                            <a:solidFill>
-                              <a:schemeClr val="tx1"/>
-                            </a:solidFill>
-                          </a:ln>
-                          <a:effectLst/>
-                        </wps:spPr>
-                        <wps:style>
-                          <a:lnRef idx="0">
-                            <a:schemeClr val="accent1"/>
-                          </a:lnRef>
-                          <a:fillRef idx="0">
-                            <a:schemeClr val="accent1"/>
-                          </a:fillRef>
-                          <a:effectRef idx="0">
-                            <a:schemeClr val="accent1"/>
-                          </a:effectRef>
-                          <a:fontRef idx="minor">
-                            <a:schemeClr val="dk1"/>
-                          </a:fontRef>
-                        </wps:style>
-                        <wps:txbx>
-                          <w:txbxContent>
-                            <w:p>
-                              <w:pPr>
-                                <w:jc w:val="center"/>
-                              </w:pPr>
-                              <w:r>
-                                <w:t>Turn left</w:t>
-                              </w:r>
-                            </w:p>
-                          </w:txbxContent>
-                        </wps:txbx>
-                        <wps:bodyPr rot="0" spcFirstLastPara="0" vertOverflow="overflow" horzOverflow="overflow" vert="horz" wrap="square" lIns="91440" tIns="45720" rIns="91440" bIns="45720" numCol="1" spcCol="0" rtlCol="0" fromWordArt="0" anchor="t" anchorCtr="0" forceAA="0" compatLnSpc="1">
-                          <a:prstTxWarp prst="textNoShape">
-                            <a:avLst/>
-                          </a:prstTxWarp>
-                          <a:noAutofit/>
-                        </wps:bodyPr>
-                      </wps:wsp>
-                      <wps:wsp>
-                        <wps:cNvPr id="52" name="Text Box 52"/>
-                        <wps:cNvSpPr txBox="1"/>
-                        <wps:spPr>
-                          <a:xfrm>
-                            <a:off x="4152900" y="3238500"/>
-                            <a:ext cx="1533525" cy="352425"/>
-                          </a:xfrm>
-                          <a:prstGeom prst="rect">
-                            <a:avLst/>
-                          </a:prstGeom>
-                          <a:noFill/>
-                          <a:ln w="6350">
-                            <a:solidFill>
-                              <a:schemeClr val="tx1"/>
-                            </a:solidFill>
-                          </a:ln>
-                          <a:effectLst/>
-                        </wps:spPr>
-                        <wps:style>
-                          <a:lnRef idx="0">
-                            <a:schemeClr val="accent1"/>
-                          </a:lnRef>
-                          <a:fillRef idx="0">
-                            <a:schemeClr val="accent1"/>
-                          </a:fillRef>
-                          <a:effectRef idx="0">
-                            <a:schemeClr val="accent1"/>
-                          </a:effectRef>
-                          <a:fontRef idx="minor">
-                            <a:schemeClr val="dk1"/>
-                          </a:fontRef>
-                        </wps:style>
-                        <wps:txbx>
-                          <w:txbxContent>
-                            <w:p>
-                              <w:pPr>
-                                <w:jc w:val="center"/>
-                              </w:pPr>
-                              <w:r>
-                                <w:t>Turn right</w:t>
-                              </w:r>
-                            </w:p>
-                          </w:txbxContent>
-                        </wps:txbx>
-                        <wps:bodyPr rot="0" spcFirstLastPara="0" vertOverflow="overflow" horzOverflow="overflow" vert="horz" wrap="square" lIns="91440" tIns="45720" rIns="91440" bIns="45720" numCol="1" spcCol="0" rtlCol="0" fromWordArt="0" anchor="t" anchorCtr="0" forceAA="0" compatLnSpc="1">
-                          <a:prstTxWarp prst="textNoShape">
-                            <a:avLst/>
-                          </a:prstTxWarp>
-                          <a:noAutofit/>
-                        </wps:bodyPr>
-                      </wps:wsp>
-                      <wps:wsp>
-                        <wps:cNvPr id="53" name="Straight Arrow Connector 53"/>
+                        <wps:cNvPr id="7" name="Straight Arrow Connector 7"/>
                         <wps:cNvCnPr/>
                         <wps:spPr>
                           <a:xfrm>
-                            <a:off x="3152775" y="2209800"/>
+                            <a:off x="1857374" y="3590925"/>
                             <a:ext cx="0" cy="342900"/>
                           </a:xfrm>
                           <a:prstGeom prst="straightConnector1">
@@ -789,253 +955,6 @@
                         </wps:style>
                         <wps:bodyPr/>
                       </wps:wsp>
-                      <wps:wsp>
-                        <wps:cNvPr id="54" name="Straight Arrow Connector 54"/>
-                        <wps:cNvCnPr/>
-                        <wps:spPr>
-                          <a:xfrm>
-                            <a:off x="3162300" y="2895600"/>
-                            <a:ext cx="0" cy="342900"/>
-                          </a:xfrm>
-                          <a:prstGeom prst="straightConnector1">
-                            <a:avLst/>
-                          </a:prstGeom>
-                          <a:ln w="19050">
-                            <a:solidFill>
-                              <a:schemeClr val="tx1"/>
-                            </a:solidFill>
-                            <a:tailEnd type="arrow"/>
-                          </a:ln>
-                        </wps:spPr>
-                        <wps:style>
-                          <a:lnRef idx="1">
-                            <a:schemeClr val="accent1"/>
-                          </a:lnRef>
-                          <a:fillRef idx="0">
-                            <a:schemeClr val="accent1"/>
-                          </a:fillRef>
-                          <a:effectRef idx="0">
-                            <a:schemeClr val="accent1"/>
-                          </a:effectRef>
-                          <a:fontRef idx="minor">
-                            <a:schemeClr val="tx1"/>
-                          </a:fontRef>
-                        </wps:style>
-                        <wps:bodyPr/>
-                      </wps:wsp>
-                      <wps:wsp>
-                        <wps:cNvPr id="55" name="Elbow Connector 55"/>
-                        <wps:cNvCnPr/>
-                        <wps:spPr>
-                          <a:xfrm rot="10800000" flipV="1">
-                            <a:off x="1314450" y="3057525"/>
-                            <a:ext cx="1847850" cy="180975"/>
-                          </a:xfrm>
-                          <a:prstGeom prst="bentConnector3">
-                            <a:avLst>
-                              <a:gd name="adj1" fmla="val 100000"/>
-                            </a:avLst>
-                          </a:prstGeom>
-                          <a:ln w="19050">
-                            <a:solidFill>
-                              <a:schemeClr val="tx1"/>
-                            </a:solidFill>
-                            <a:tailEnd type="arrow"/>
-                          </a:ln>
-                        </wps:spPr>
-                        <wps:style>
-                          <a:lnRef idx="1">
-                            <a:schemeClr val="accent1"/>
-                          </a:lnRef>
-                          <a:fillRef idx="0">
-                            <a:schemeClr val="accent1"/>
-                          </a:fillRef>
-                          <a:effectRef idx="0">
-                            <a:schemeClr val="accent1"/>
-                          </a:effectRef>
-                          <a:fontRef idx="minor">
-                            <a:schemeClr val="tx1"/>
-                          </a:fontRef>
-                        </wps:style>
-                        <wps:bodyPr/>
-                      </wps:wsp>
-                      <wps:wsp>
-                        <wps:cNvPr id="56" name="Elbow Connector 56"/>
-                        <wps:cNvCnPr/>
-                        <wps:spPr>
-                          <a:xfrm>
-                            <a:off x="3152775" y="3048000"/>
-                            <a:ext cx="1771650" cy="190501"/>
-                          </a:xfrm>
-                          <a:prstGeom prst="bentConnector3">
-                            <a:avLst>
-                              <a:gd name="adj1" fmla="val 100000"/>
-                            </a:avLst>
-                          </a:prstGeom>
-                          <a:ln w="19050">
-                            <a:solidFill>
-                              <a:schemeClr val="tx1"/>
-                            </a:solidFill>
-                            <a:tailEnd type="arrow"/>
-                          </a:ln>
-                        </wps:spPr>
-                        <wps:style>
-                          <a:lnRef idx="1">
-                            <a:schemeClr val="accent1"/>
-                          </a:lnRef>
-                          <a:fillRef idx="0">
-                            <a:schemeClr val="accent1"/>
-                          </a:fillRef>
-                          <a:effectRef idx="0">
-                            <a:schemeClr val="accent1"/>
-                          </a:effectRef>
-                          <a:fontRef idx="minor">
-                            <a:schemeClr val="tx1"/>
-                          </a:fontRef>
-                        </wps:style>
-                        <wps:bodyPr/>
-                      </wps:wsp>
-                      <wps:wsp>
-                        <wps:cNvPr id="57" name="Elbow Connector 57"/>
-                        <wps:cNvCnPr/>
-                        <wps:spPr>
-                          <a:xfrm flipH="1">
-                            <a:off x="0" y="3590925"/>
-                            <a:ext cx="1314450" cy="361950"/>
-                          </a:xfrm>
-                          <a:prstGeom prst="bentConnector3">
-                            <a:avLst>
-                              <a:gd name="adj1" fmla="val 0"/>
-                            </a:avLst>
-                          </a:prstGeom>
-                          <a:ln w="19050">
-                            <a:solidFill>
-                              <a:schemeClr val="tx1"/>
-                            </a:solidFill>
-                          </a:ln>
-                        </wps:spPr>
-                        <wps:style>
-                          <a:lnRef idx="1">
-                            <a:schemeClr val="accent1"/>
-                          </a:lnRef>
-                          <a:fillRef idx="0">
-                            <a:schemeClr val="accent1"/>
-                          </a:fillRef>
-                          <a:effectRef idx="0">
-                            <a:schemeClr val="accent1"/>
-                          </a:effectRef>
-                          <a:fontRef idx="minor">
-                            <a:schemeClr val="tx1"/>
-                          </a:fontRef>
-                        </wps:style>
-                        <wps:bodyPr/>
-                      </wps:wsp>
-                      <wps:wsp>
-                        <wps:cNvPr id="58" name="Elbow Connector 58"/>
-                        <wps:cNvCnPr/>
-                        <wps:spPr>
-                          <a:xfrm flipV="1">
-                            <a:off x="0" y="2714625"/>
-                            <a:ext cx="2400300" cy="1238250"/>
-                          </a:xfrm>
-                          <a:prstGeom prst="bentConnector3">
-                            <a:avLst>
-                              <a:gd name="adj1" fmla="val -794"/>
-                            </a:avLst>
-                          </a:prstGeom>
-                          <a:ln w="19050">
-                            <a:solidFill>
-                              <a:schemeClr val="tx1"/>
-                            </a:solidFill>
-                            <a:tailEnd type="arrow"/>
-                          </a:ln>
-                        </wps:spPr>
-                        <wps:style>
-                          <a:lnRef idx="1">
-                            <a:schemeClr val="accent1"/>
-                          </a:lnRef>
-                          <a:fillRef idx="0">
-                            <a:schemeClr val="accent1"/>
-                          </a:fillRef>
-                          <a:effectRef idx="0">
-                            <a:schemeClr val="accent1"/>
-                          </a:effectRef>
-                          <a:fontRef idx="minor">
-                            <a:schemeClr val="tx1"/>
-                          </a:fontRef>
-                        </wps:style>
-                        <wps:bodyPr/>
-                      </wps:wsp>
-                      <wps:wsp>
-                        <wps:cNvPr id="59" name="Elbow Connector 59"/>
-                        <wps:cNvCnPr/>
-                        <wps:spPr>
-                          <a:xfrm flipH="1">
-                            <a:off x="1314450" y="3590925"/>
-                            <a:ext cx="1838325" cy="361950"/>
-                          </a:xfrm>
-                          <a:prstGeom prst="bentConnector3">
-                            <a:avLst>
-                              <a:gd name="adj1" fmla="val 259"/>
-                            </a:avLst>
-                          </a:prstGeom>
-                          <a:ln w="19050">
-                            <a:solidFill>
-                              <a:schemeClr val="tx1"/>
-                            </a:solidFill>
-                          </a:ln>
-                        </wps:spPr>
-                        <wps:style>
-                          <a:lnRef idx="1">
-                            <a:schemeClr val="accent1"/>
-                          </a:lnRef>
-                          <a:fillRef idx="0">
-                            <a:schemeClr val="accent1"/>
-                          </a:fillRef>
-                          <a:effectRef idx="0">
-                            <a:schemeClr val="accent1"/>
-                          </a:effectRef>
-                          <a:fontRef idx="minor">
-                            <a:schemeClr val="tx1"/>
-                          </a:fontRef>
-                        </wps:style>
-                        <wps:bodyPr/>
-                      </wps:wsp>
-                      <wps:wsp>
-                        <wps:cNvPr id="60" name="Elbow Connector 60"/>
-                        <wps:cNvCnPr/>
-                        <wps:spPr>
-                          <a:xfrm flipH="1">
-                            <a:off x="3152775" y="3590925"/>
-                            <a:ext cx="1838325" cy="361950"/>
-                          </a:xfrm>
-                          <a:prstGeom prst="bentConnector3">
-                            <a:avLst>
-                              <a:gd name="adj1" fmla="val 259"/>
-                            </a:avLst>
-                          </a:prstGeom>
-                          <a:ln w="19050">
-                            <a:solidFill>
-                              <a:schemeClr val="tx1"/>
-                            </a:solidFill>
-                          </a:ln>
-                        </wps:spPr>
-                        <wps:style>
-                          <a:lnRef idx="1">
-                            <a:schemeClr val="accent1"/>
-                          </a:lnRef>
-                          <a:fillRef idx="0">
-                            <a:schemeClr val="accent1"/>
-                          </a:fillRef>
-                          <a:effectRef idx="0">
-                            <a:schemeClr val="accent1"/>
-                          </a:effectRef>
-                          <a:fontRef idx="minor">
-                            <a:schemeClr val="tx1"/>
-                          </a:fontRef>
-                        </wps:style>
-                        <wps:bodyPr/>
-                      </wps:wsp>
                     </wpg:wgp>
                   </a:graphicData>
                 </a:graphic>
@@ -1044,13 +963,13 @@
           </mc:Choice>
           <mc:Fallback>
             <w:pict>
-              <v:group id="Group 61" o:spid="_x0000_s1026" style="position:absolute;margin-left:-24.75pt;margin-top:315pt;width:447.75pt;height:311.25pt;z-index:251710464" coordsize="56864,39528" o:gfxdata="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">
-                <v:group id="Group 31" o:spid="_x0000_s1027" style="position:absolute;left:22002;width:20193;height:22098" coordorigin="14382" coordsize="20193,22098" o:gfxdata="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">
+              <v:group id="Group 19" o:spid="_x0000_s1026" style="position:absolute;margin-left:178.5pt;margin-top:297pt;width:227.25pt;height:365.25pt;z-index:251712512" coordsize="28860,46386" o:gfxdata="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">
+                <v:group id="Group 5" o:spid="_x0000_s1027" style="position:absolute;width:28860;height:46386" coordorigin="13335" coordsize="28860,46386" o:gfxdata="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">
                   <v:shapetype id="_x0000_t202" coordsize="21600,21600" o:spt="202" path="m,l,21600r21600,l21600,xe">
                     <v:stroke joinstyle="miter"/>
                     <v:path gradientshapeok="t" o:connecttype="rect"/>
                   </v:shapetype>
-                  <v:shape id="Text Box 32" o:spid="_x0000_s1028" type="#_x0000_t202" style="position:absolute;left:14382;width:20193;height:4953;visibility:visible;mso-wrap-style:square;v-text-anchor:top" o:gfxdata="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" filled="f" stroked="f" strokeweight=".5pt">
+                  <v:shape id="Text Box 51" o:spid="_x0000_s1028" type="#_x0000_t202" style="position:absolute;left:23907;top:39243;width:15336;height:3524;visibility:visible;mso-wrap-style:square;v-text-anchor:top" o:gfxdata="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" filled="f" strokecolor="black [3213]" strokeweight=".5pt">
                     <v:textbox>
                       <w:txbxContent>
                         <w:p>
@@ -1058,241 +977,150 @@
                             <w:jc w:val="center"/>
                           </w:pPr>
                           <w:r>
-                            <w:t xml:space="preserve">Wavefront </w:t>
-                          </w:r>
-                          <w:r>
-                            <w:t xml:space="preserve">and topological </w:t>
-                          </w:r>
-                          <w:r>
-                            <w:t>path planning</w:t>
+                            <w:t>Move forward</w:t>
                           </w:r>
                         </w:p>
                       </w:txbxContent>
                     </v:textbox>
                   </v:shape>
-                  <v:shape id="Text Box 33" o:spid="_x0000_s1029" type="#_x0000_t202" style="position:absolute;left:16478;top:4953;width:15335;height:3524;visibility:visible;mso-wrap-style:square;v-text-anchor:top" o:gfxdata="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" filled="f" strokecolor="black [3213]" strokeweight=".5pt">
-                    <v:textbox>
-                      <w:txbxContent>
-                        <w:p>
-                          <w:pPr>
-                            <w:jc w:val="center"/>
-                          </w:pPr>
-                          <w:r>
-                            <w:t>Input start and goal</w:t>
-                          </w:r>
-                        </w:p>
-                      </w:txbxContent>
-                    </v:textbox>
-                  </v:shape>
-                  <v:shape id="Text Box 34" o:spid="_x0000_s1030" type="#_x0000_t202" style="position:absolute;left:16478;top:11906;width:15335;height:3524;visibility:visible;mso-wrap-style:square;v-text-anchor:top" o:gfxdata="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" filled="f" strokecolor="black [3213]" strokeweight=".5pt">
-                    <v:textbox>
-                      <w:txbxContent>
-                        <w:p>
-                          <w:pPr>
-                            <w:jc w:val="center"/>
-                          </w:pPr>
-                          <w:r>
-                            <w:t>Create map</w:t>
-                          </w:r>
-                        </w:p>
-                      </w:txbxContent>
-                    </v:textbox>
-                  </v:shape>
-                  <v:shape id="Text Box 35" o:spid="_x0000_s1031" type="#_x0000_t202" style="position:absolute;left:16478;top:18859;width:15335;height:3239;visibility:visible;mso-wrap-style:square;v-text-anchor:top" o:gfxdata="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" filled="f" strokecolor="black [3213]" strokeweight=".5pt">
-                    <v:textbox>
-                      <w:txbxContent>
-                        <w:p>
-                          <w:pPr>
-                            <w:jc w:val="center"/>
-                          </w:pPr>
-                          <w:r>
-                            <w:t>Create path</w:t>
-                          </w:r>
-                        </w:p>
-                      </w:txbxContent>
-                    </v:textbox>
-                  </v:shape>
-                  <v:shapetype id="_x0000_t32" coordsize="21600,21600" o:spt="32" o:oned="t" path="m,l21600,21600e" filled="f">
-                    <v:path arrowok="t" fillok="f" o:connecttype="none"/>
-                    <o:lock v:ext="edit" shapetype="t"/>
-                  </v:shapetype>
-                  <v:shape id="Straight Arrow Connector 40" o:spid="_x0000_s1032" type="#_x0000_t32" style="position:absolute;left:24003;top:8477;width:0;height:3429;visibility:visible;mso-wrap-style:square" o:connectortype="straight" o:gfxdata="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" strokecolor="black [3213]" strokeweight="1.5pt">
-                    <v:stroke endarrow="open"/>
-                  </v:shape>
-                  <v:shape id="Straight Arrow Connector 41" o:spid="_x0000_s1033" type="#_x0000_t32" style="position:absolute;left:23907;top:15430;width:0;height:3429;visibility:visible;mso-wrap-style:square" o:connectortype="straight" o:gfxdata="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" strokecolor="black [3213]" strokeweight="1.5pt">
-                    <v:stroke endarrow="open"/>
-                  </v:shape>
-                </v:group>
-                <v:shape id="Text Box 49" o:spid="_x0000_s1034" type="#_x0000_t202" style="position:absolute;left:24098;top:25431;width:15335;height:3525;visibility:visible;mso-wrap-style:square;v-text-anchor:top" o:gfxdata="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" filled="f" strokecolor="black [3213]" strokeweight=".5pt">
-                  <v:textbox>
-                    <w:txbxContent>
-                      <w:p>
-                        <w:pPr>
-                          <w:jc w:val="center"/>
-                        </w:pPr>
-                        <w:r>
-                          <w:t>Read movement</w:t>
-                        </w:r>
-                      </w:p>
-                    </w:txbxContent>
-                  </v:textbox>
-                </v:shape>
-                <v:shape id="Text Box 50" o:spid="_x0000_s1035" type="#_x0000_t202" style="position:absolute;left:6667;top:32385;width:15335;height:3524;visibility:visible;mso-wrap-style:square;v-text-anchor:top" o:gfxdata="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" filled="f" strokecolor="black [3213]" strokeweight=".5pt">
-                  <v:textbox>
-                    <w:txbxContent>
-                      <w:p>
-                        <w:pPr>
-                          <w:jc w:val="center"/>
-                        </w:pPr>
-                        <w:r>
-                          <w:t>Turn left</w:t>
-                        </w:r>
-                      </w:p>
-                    </w:txbxContent>
-                  </v:textbox>
-                </v:shape>
-                <v:shape id="Text Box 52" o:spid="_x0000_s1036" type="#_x0000_t202" style="position:absolute;left:41529;top:32385;width:15335;height:3524;visibility:visible;mso-wrap-style:square;v-text-anchor:top" o:gfxdata="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" filled="f" strokecolor="black [3213]" strokeweight=".5pt">
-                  <v:textbox>
-                    <w:txbxContent>
-                      <w:p>
-                        <w:pPr>
-                          <w:jc w:val="center"/>
-                        </w:pPr>
-                        <w:r>
-                          <w:t>Turn right</w:t>
-                        </w:r>
-                      </w:p>
-                    </w:txbxContent>
-                  </v:textbox>
-                </v:shape>
-                <v:shape id="Straight Arrow Connector 53" o:spid="_x0000_s1037" type="#_x0000_t32" style="position:absolute;left:31527;top:22098;width:0;height:3429;visibility:visible;mso-wrap-style:square" o:connectortype="straight" o:gfxdata="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" strokecolor="black [3213]" strokeweight="1.5pt">
-                  <v:stroke endarrow="open"/>
-                </v:shape>
-                <v:shape id="Straight Arrow Connector 54" o:spid="_x0000_s1038" type="#_x0000_t32" style="position:absolute;left:31623;top:28956;width:0;height:3429;visibility:visible;mso-wrap-style:square" o:connectortype="straight" o:gfxdata="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" strokecolor="black [3213]" strokeweight="1.5pt">
-                  <v:stroke endarrow="open"/>
-                </v:shape>
-                <v:shapetype id="_x0000_t34" coordsize="21600,21600" o:spt="34" o:oned="t" adj="10800" path="m,l@0,0@0,21600,21600,21600e" filled="f">
-                  <v:stroke joinstyle="miter"/>
-                  <v:formulas>
-                    <v:f eqn="val #0"/>
-                  </v:formulas>
-                  <v:path arrowok="t" fillok="f" o:connecttype="none"/>
-                  <v:handles>
-                    <v:h position="#0,center"/>
-                  </v:handles>
-                  <o:lock v:ext="edit" shapetype="t"/>
-                </v:shapetype>
-                <v:shape id="Elbow Connector 55" o:spid="_x0000_s1039" type="#_x0000_t34" style="position:absolute;left:13144;top:30575;width:18479;height:1810;rotation:180;flip:y;visibility:visible;mso-wrap-style:square" o:connectortype="elbow" o:gfxdata="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" adj="21600" strokecolor="black [3213]" strokeweight="1.5pt">
-                  <v:stroke endarrow="open"/>
-                </v:shape>
-                <v:shape id="Elbow Connector 56" o:spid="_x0000_s1040" type="#_x0000_t34" style="position:absolute;left:31527;top:30480;width:17717;height:1905;visibility:visible;mso-wrap-style:square" o:connectortype="elbow" o:gfxdata="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" adj="21600" strokecolor="black [3213]" strokeweight="1.5pt">
-                  <v:stroke endarrow="open"/>
-                </v:shape>
-                <v:shape id="Elbow Connector 57" o:spid="_x0000_s1041" type="#_x0000_t34" style="position:absolute;top:35909;width:13144;height:3619;flip:x;visibility:visible;mso-wrap-style:square" o:connectortype="elbow" o:gfxdata="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" adj="0" strokecolor="black [3213]" strokeweight="1.5pt"/>
-                <v:shape id="Elbow Connector 58" o:spid="_x0000_s1042" type="#_x0000_t34" style="position:absolute;top:27146;width:24003;height:12382;flip:y;visibility:visible;mso-wrap-style:square" o:connectortype="elbow" o:gfxdata="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" adj="-172" strokecolor="black [3213]" strokeweight="1.5pt">
-                  <v:stroke endarrow="open"/>
-                </v:shape>
-                <v:shape id="Elbow Connector 59" o:spid="_x0000_s1043" type="#_x0000_t34" style="position:absolute;left:13144;top:35909;width:18383;height:3619;flip:x;visibility:visible;mso-wrap-style:square" o:connectortype="elbow" o:gfxdata="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" adj="56" strokecolor="black [3213]" strokeweight="1.5pt"/>
-                <v:shape id="Elbow Connector 60" o:spid="_x0000_s1044" type="#_x0000_t34" style="position:absolute;left:31527;top:35909;width:18384;height:3619;flip:x;visibility:visible;mso-wrap-style:square" o:connectortype="elbow" o:gfxdata="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" adj="56" strokecolor="black [3213]" strokeweight="1.5pt"/>
-              </v:group>
-            </w:pict>
-          </mc:Fallback>
-        </mc:AlternateContent>
-      </w:r>
-      <w:r>
-        <w:rPr>
-          <w:noProof/>
-        </w:rPr>
-        <mc:AlternateContent>
-          <mc:Choice Requires="wps">
-            <w:drawing>
-              <wp:anchor distT="0" distB="0" distL="114300" distR="114300" simplePos="0" relativeHeight="251696128" behindDoc="0" locked="0" layoutInCell="1" allowOverlap="1" wp14:anchorId="13BACC4A" wp14:editId="003BE949">
-                <wp:simplePos x="0" y="0"/>
-                <wp:positionH relativeFrom="column">
-                  <wp:posOffset>2085975</wp:posOffset>
-                </wp:positionH>
-                <wp:positionV relativeFrom="paragraph">
-                  <wp:posOffset>7239000</wp:posOffset>
-                </wp:positionV>
-                <wp:extent cx="1533525" cy="352425"/>
-                <wp:effectExtent l="0" t="0" r="28575" b="28575"/>
-                <wp:wrapNone/>
-                <wp:docPr id="51" name="Text Box 51"/>
-                <wp:cNvGraphicFramePr/>
-                <a:graphic xmlns:a="http://schemas.openxmlformats.org/drawingml/2006/main">
-                  <a:graphicData uri="http://schemas.microsoft.com/office/word/2010/wordprocessingShape">
-                    <wps:wsp>
-                      <wps:cNvSpPr txBox="1"/>
-                      <wps:spPr>
-                        <a:xfrm>
-                          <a:off x="0" y="0"/>
-                          <a:ext cx="1533525" cy="352425"/>
-                        </a:xfrm>
-                        <a:prstGeom prst="rect">
-                          <a:avLst/>
-                        </a:prstGeom>
-                        <a:noFill/>
-                        <a:ln w="6350">
-                          <a:solidFill>
-                            <a:schemeClr val="tx1"/>
-                          </a:solidFill>
-                        </a:ln>
-                        <a:effectLst/>
-                      </wps:spPr>
-                      <wps:style>
-                        <a:lnRef idx="0">
-                          <a:schemeClr val="accent1"/>
-                        </a:lnRef>
-                        <a:fillRef idx="0">
-                          <a:schemeClr val="accent1"/>
-                        </a:fillRef>
-                        <a:effectRef idx="0">
-                          <a:schemeClr val="accent1"/>
-                        </a:effectRef>
-                        <a:fontRef idx="minor">
-                          <a:schemeClr val="dk1"/>
-                        </a:fontRef>
-                      </wps:style>
-                      <wps:txbx>
+                  <v:group id="Group 61" o:spid="_x0000_s1029" style="position:absolute;left:13335;width:28860;height:46386" coordorigin="13335" coordsize="28860,46386" o:gfxdata="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">
+                    <v:group id="Group 31" o:spid="_x0000_s1030" style="position:absolute;left:22002;width:20193;height:22098" coordorigin="14382" coordsize="20193,22098" o:gfxdata="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">
+                      <v:shape id="Text Box 32" o:spid="_x0000_s1031" type="#_x0000_t202" style="position:absolute;left:14382;width:20193;height:4953;visibility:visible;mso-wrap-style:square;v-text-anchor:top" o:gfxdata="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" filled="f" stroked="f" strokeweight=".5pt">
+                        <v:textbox>
+                          <w:txbxContent>
+                            <w:p>
+                              <w:pPr>
+                                <w:jc w:val="center"/>
+                              </w:pPr>
+                              <w:r>
+                                <w:t xml:space="preserve">Wavefront </w:t>
+                              </w:r>
+                              <w:r>
+                                <w:t xml:space="preserve">and topological </w:t>
+                              </w:r>
+                              <w:r>
+                                <w:t>path planning</w:t>
+                              </w:r>
+                            </w:p>
+                          </w:txbxContent>
+                        </v:textbox>
+                      </v:shape>
+                      <v:shape id="Text Box 33" o:spid="_x0000_s1032" type="#_x0000_t202" style="position:absolute;left:16478;top:4953;width:15335;height:3524;visibility:visible;mso-wrap-style:square;v-text-anchor:top" o:gfxdata="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" filled="f" strokecolor="black [3213]" strokeweight=".5pt">
+                        <v:textbox>
+                          <w:txbxContent>
+                            <w:p>
+                              <w:pPr>
+                                <w:jc w:val="center"/>
+                              </w:pPr>
+                              <w:r>
+                                <w:t>Input start and goal</w:t>
+                              </w:r>
+                            </w:p>
+                          </w:txbxContent>
+                        </v:textbox>
+                      </v:shape>
+                      <v:shape id="Text Box 34" o:spid="_x0000_s1033" type="#_x0000_t202" style="position:absolute;left:16478;top:11906;width:15335;height:3524;visibility:visible;mso-wrap-style:square;v-text-anchor:top" o:gfxdata="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" filled="f" strokecolor="black [3213]" strokeweight=".5pt">
+                        <v:textbox>
+                          <w:txbxContent>
+                            <w:p>
+                              <w:pPr>
+                                <w:jc w:val="center"/>
+                              </w:pPr>
+                              <w:r>
+                                <w:t>Create map</w:t>
+                              </w:r>
+                            </w:p>
+                          </w:txbxContent>
+                        </v:textbox>
+                      </v:shape>
+                      <v:shape id="Text Box 35" o:spid="_x0000_s1034" type="#_x0000_t202" style="position:absolute;left:16478;top:18859;width:15335;height:3239;visibility:visible;mso-wrap-style:square;v-text-anchor:top" o:gfxdata="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" filled="f" strokecolor="black [3213]" strokeweight=".5pt">
+                        <v:textbox>
+                          <w:txbxContent>
+                            <w:p>
+                              <w:pPr>
+                                <w:jc w:val="center"/>
+                              </w:pPr>
+                              <w:r>
+                                <w:t>Create path</w:t>
+                              </w:r>
+                            </w:p>
+                          </w:txbxContent>
+                        </v:textbox>
+                      </v:shape>
+                      <v:shapetype id="_x0000_t32" coordsize="21600,21600" o:spt="32" o:oned="t" path="m,l21600,21600e" filled="f">
+                        <v:path arrowok="t" fillok="f" o:connecttype="none"/>
+                        <o:lock v:ext="edit" shapetype="t"/>
+                      </v:shapetype>
+                      <v:shape id="Straight Arrow Connector 40" o:spid="_x0000_s1035" type="#_x0000_t32" style="position:absolute;left:24003;top:8477;width:0;height:3429;visibility:visible;mso-wrap-style:square" o:connectortype="straight" o:gfxdata="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" strokecolor="black [3213]" strokeweight="1.5pt">
+                        <v:stroke endarrow="open"/>
+                      </v:shape>
+                      <v:shape id="Straight Arrow Connector 41" o:spid="_x0000_s1036" type="#_x0000_t32" style="position:absolute;left:23907;top:15430;width:0;height:3429;visibility:visible;mso-wrap-style:square" o:connectortype="straight" o:gfxdata="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" strokecolor="black [3213]" strokeweight="1.5pt">
+                        <v:stroke endarrow="open"/>
+                      </v:shape>
+                    </v:group>
+                    <v:shape id="Text Box 49" o:spid="_x0000_s1037" type="#_x0000_t202" style="position:absolute;left:24098;top:25431;width:15335;height:3525;visibility:visible;mso-wrap-style:square;v-text-anchor:top" o:gfxdata="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" filled="f" strokecolor="black [3213]" strokeweight=".5pt">
+                      <v:textbox>
                         <w:txbxContent>
                           <w:p>
                             <w:pPr>
                               <w:jc w:val="center"/>
                             </w:pPr>
                             <w:r>
-                              <w:t>Move forward</w:t>
+                              <w:t>Read movement</w:t>
                             </w:r>
                           </w:p>
                         </w:txbxContent>
-                      </wps:txbx>
-                      <wps:bodyPr rot="0" spcFirstLastPara="0" vertOverflow="overflow" horzOverflow="overflow" vert="horz" wrap="square" lIns="91440" tIns="45720" rIns="91440" bIns="45720" numCol="1" spcCol="0" rtlCol="0" fromWordArt="0" anchor="t" anchorCtr="0" forceAA="0" compatLnSpc="1">
-                        <a:prstTxWarp prst="textNoShape">
-                          <a:avLst/>
-                        </a:prstTxWarp>
-                        <a:noAutofit/>
-                      </wps:bodyPr>
-                    </wps:wsp>
-                  </a:graphicData>
-                </a:graphic>
-              </wp:anchor>
-            </w:drawing>
-          </mc:Choice>
-          <mc:Fallback>
-            <w:pict>
-              <v:shape id="Text Box 51" o:spid="_x0000_s1045" type="#_x0000_t202" style="position:absolute;margin-left:164.25pt;margin-top:570pt;width:120.75pt;height:27.75pt;z-index:251696128;visibility:visible;mso-wrap-style:square;mso-wrap-distance-left:9pt;mso-wrap-distance-top:0;mso-wrap-distance-right:9pt;mso-wrap-distance-bottom:0;mso-position-horizontal:absolute;mso-position-horizontal-relative:text;mso-position-vertical:absolute;mso-position-vertical-relative:text;v-text-anchor:top" o:gfxdata="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" filled="f" strokecolor="black [3213]" strokeweight=".5pt">
-                <v:textbox>
-                  <w:txbxContent>
-                    <w:p>
-                      <w:pPr>
-                        <w:jc w:val="center"/>
-                      </w:pPr>
-                      <w:r>
-                        <w:t>Move forward</w:t>
-                      </w:r>
-                    </w:p>
-                  </w:txbxContent>
-                </v:textbox>
-              </v:shape>
+                      </v:textbox>
+                    </v:shape>
+                    <v:shape id="Text Box 52" o:spid="_x0000_s1038" type="#_x0000_t202" style="position:absolute;left:24098;top:32385;width:15335;height:3524;visibility:visible;mso-wrap-style:square;v-text-anchor:top" o:gfxdata="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" filled="f" strokecolor="black [3213]" strokeweight=".5pt">
+                      <v:textbox>
+                        <w:txbxContent>
+                          <w:p>
+                            <w:pPr>
+                              <w:jc w:val="center"/>
+                            </w:pPr>
+                            <w:r>
+                              <w:t xml:space="preserve">Turn </w:t>
+                            </w:r>
+                            <w:r>
+                              <w:t>to direction</w:t>
+                            </w:r>
+                          </w:p>
+                        </w:txbxContent>
+                      </v:textbox>
+                    </v:shape>
+                    <v:shape id="Straight Arrow Connector 53" o:spid="_x0000_s1039" type="#_x0000_t32" style="position:absolute;left:31527;top:22098;width:0;height:3429;visibility:visible;mso-wrap-style:square" o:connectortype="straight" o:gfxdata="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" strokecolor="black [3213]" strokeweight="1.5pt">
+                      <v:stroke endarrow="open"/>
+                    </v:shape>
+                    <v:shape id="Straight Arrow Connector 54" o:spid="_x0000_s1040" type="#_x0000_t32" style="position:absolute;left:31623;top:28956;width:0;height:3429;visibility:visible;mso-wrap-style:square" o:connectortype="straight" o:gfxdata="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" strokecolor="black [3213]" strokeweight="1.5pt">
+                      <v:stroke endarrow="open"/>
+                    </v:shape>
+                    <v:shapetype id="_x0000_t33" coordsize="21600,21600" o:spt="33" o:oned="t" path="m,l21600,r,21600e" filled="f">
+                      <v:stroke joinstyle="miter"/>
+                      <v:path arrowok="t" fillok="f" o:connecttype="none"/>
+                      <o:lock v:ext="edit" shapetype="t"/>
+                    </v:shapetype>
+                    <v:shape id="Elbow Connector 58" o:spid="_x0000_s1041" type="#_x0000_t33" style="position:absolute;left:9120;top:31408;width:19193;height:10763;rotation:90;flip:x y;visibility:visible;mso-wrap-style:square" o:connectortype="elbow" o:gfxdata="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" strokecolor="black [3213]" strokeweight="1.5pt">
+                      <v:stroke endarrow="open"/>
+                    </v:shape>
+                    <v:shapetype id="_x0000_t34" coordsize="21600,21600" o:spt="34" o:oned="t" adj="10800" path="m,l@0,0@0,21600,21600,21600e" filled="f">
+                      <v:stroke joinstyle="miter"/>
+                      <v:formulas>
+                        <v:f eqn="val #0"/>
+                      </v:formulas>
+                      <v:path arrowok="t" fillok="f" o:connecttype="none"/>
+                      <v:handles>
+                        <v:h position="#0,center"/>
+                      </v:handles>
+                      <o:lock v:ext="edit" shapetype="t"/>
+                    </v:shapetype>
+                    <v:shape id="Elbow Connector 59" o:spid="_x0000_s1042" type="#_x0000_t34" style="position:absolute;left:13335;top:42767;width:18383;height:3619;flip:x;visibility:visible;mso-wrap-style:square" o:connectortype="elbow" o:gfxdata="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" adj="56" strokecolor="black [3213]" strokeweight="1.5pt"/>
+                  </v:group>
+                </v:group>
+                <v:shape id="Straight Arrow Connector 7" o:spid="_x0000_s1043" type="#_x0000_t32" style="position:absolute;left:18573;top:35909;width:0;height:3429;visibility:visible;mso-wrap-style:square" o:connectortype="straight" o:gfxdata="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" strokecolor="black [3213]" strokeweight="1.5pt">
+                  <v:stroke endarrow="open"/>
+                </v:shape>
+              </v:group>
             </w:pict>
           </mc:Fallback>
         </mc:AlternateContent>
@@ -2100,11 +1928,11 @@
           </mc:Choice>
           <mc:Fallback>
             <w:pict>
-              <v:group id="Group 27" o:spid="_x0000_s1046" style="position:absolute;margin-left:-24pt;margin-top:22.5pt;width:429.75pt;height:369pt;z-index:251687936" coordsize="54578,46863" o:gfxdata="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">
-                <v:group id="Group 25" o:spid="_x0000_s1047" style="position:absolute;width:54578;height:46863" coordsize="54578,46863" o:gfxdata="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">
-                  <v:group id="Group 23" o:spid="_x0000_s1048" style="position:absolute;width:54578;height:46863" coordorigin="" coordsize="54578,46863" o:gfxdata="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">
-                    <v:group id="Group 21" o:spid="_x0000_s1049" style="position:absolute;left:6572;width:48006;height:46863" coordsize="48006,46863" o:gfxdata="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">
-                      <v:shape id="Text Box 3" o:spid="_x0000_s1050" type="#_x0000_t202" style="position:absolute;left:15811;width:15335;height:3524;visibility:visible;mso-wrap-style:square;v-text-anchor:top" o:gfxdata="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" filled="f" stroked="f" strokeweight=".5pt">
+              <v:group id="Group 27" o:spid="_x0000_s1044" style="position:absolute;margin-left:-24pt;margin-top:22.5pt;width:429.75pt;height:369pt;z-index:251687936" coordsize="54578,46863" o:gfxdata="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">
+                <v:group id="Group 25" o:spid="_x0000_s1045" style="position:absolute;width:54578;height:46863" coordsize="54578,46863" o:gfxdata="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">
+                  <v:group id="Group 23" o:spid="_x0000_s1046" style="position:absolute;width:54578;height:46863" coordorigin="" coordsize="54578,46863" o:gfxdata="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">
+                    <v:group id="Group 21" o:spid="_x0000_s1047" style="position:absolute;left:6572;width:48006;height:46863" coordsize="48006,46863" o:gfxdata="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">
+                      <v:shape id="Text Box 3" o:spid="_x0000_s1048" type="#_x0000_t202" style="position:absolute;left:15811;width:15335;height:3524;visibility:visible;mso-wrap-style:square;v-text-anchor:top" o:gfxdata="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" filled="f" stroked="f" strokeweight=".5pt">
                         <v:textbox>
                           <w:txbxContent>
                             <w:p>
@@ -2118,7 +1946,7 @@
                           </w:txbxContent>
                         </v:textbox>
                       </v:shape>
-                      <v:shape id="Text Box 4" o:spid="_x0000_s1051" type="#_x0000_t202" style="position:absolute;left:16478;top:4953;width:15335;height:3524;visibility:visible;mso-wrap-style:square;v-text-anchor:top" o:gfxdata="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" filled="f" strokecolor="black [3213]" strokeweight=".5pt">
+                      <v:shape id="Text Box 4" o:spid="_x0000_s1049" type="#_x0000_t202" style="position:absolute;left:16478;top:4953;width:15335;height:3524;visibility:visible;mso-wrap-style:square;v-text-anchor:top" o:gfxdata="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" filled="f" strokecolor="black [3213]" strokeweight=".5pt">
                         <v:textbox>
                           <w:txbxContent>
                             <w:p>
@@ -2132,7 +1960,7 @@
                           </w:txbxContent>
                         </v:textbox>
                       </v:shape>
-                      <v:shape id="Text Box 6" o:spid="_x0000_s1052" type="#_x0000_t202" style="position:absolute;left:16478;top:11906;width:15335;height:3524;visibility:visible;mso-wrap-style:square;v-text-anchor:top" o:gfxdata="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" filled="f" strokecolor="black [3213]" strokeweight=".5pt">
+                      <v:shape id="Text Box 6" o:spid="_x0000_s1050" type="#_x0000_t202" style="position:absolute;left:16478;top:11906;width:15335;height:3524;visibility:visible;mso-wrap-style:square;v-text-anchor:top" o:gfxdata="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" filled="f" strokecolor="black [3213]" strokeweight=".5pt">
                         <v:textbox>
                           <w:txbxContent>
                             <w:p>
@@ -2146,7 +1974,7 @@
                           </w:txbxContent>
                         </v:textbox>
                       </v:shape>
-                      <v:shape id="Text Box 8" o:spid="_x0000_s1053" type="#_x0000_t202" style="position:absolute;left:16478;top:18859;width:15335;height:4477;visibility:visible;mso-wrap-style:square;v-text-anchor:top" o:gfxdata="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" filled="f" strokecolor="black [3213]" strokeweight=".5pt">
+                      <v:shape id="Text Box 8" o:spid="_x0000_s1051" type="#_x0000_t202" style="position:absolute;left:16478;top:18859;width:15335;height:4477;visibility:visible;mso-wrap-style:square;v-text-anchor:top" o:gfxdata="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" filled="f" strokecolor="black [3213]" strokeweight=".5pt">
                         <v:textbox>
                           <w:txbxContent>
                             <w:p>
@@ -2160,7 +1988,7 @@
                           </w:txbxContent>
                         </v:textbox>
                       </v:shape>
-                      <v:shape id="Text Box 9" o:spid="_x0000_s1054" type="#_x0000_t202" style="position:absolute;top:26574;width:15335;height:4477;visibility:visible;mso-wrap-style:square;v-text-anchor:top" o:gfxdata="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" filled="f" strokecolor="black [3213]" strokeweight=".5pt">
+                      <v:shape id="Text Box 9" o:spid="_x0000_s1052" type="#_x0000_t202" style="position:absolute;top:26574;width:15335;height:4477;visibility:visible;mso-wrap-style:square;v-text-anchor:top" o:gfxdata="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" filled="f" strokecolor="black [3213]" strokeweight=".5pt">
                         <v:textbox>
                           <w:txbxContent>
                             <w:p>
@@ -2174,7 +2002,7 @@
                           </w:txbxContent>
                         </v:textbox>
                       </v:shape>
-                      <v:shape id="Text Box 10" o:spid="_x0000_s1055" type="#_x0000_t202" style="position:absolute;left:32670;top:26384;width:15336;height:4477;visibility:visible;mso-wrap-style:square;v-text-anchor:top" o:gfxdata="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" filled="f" strokecolor="black [3213]" strokeweight=".5pt">
+                      <v:shape id="Text Box 10" o:spid="_x0000_s1053" type="#_x0000_t202" style="position:absolute;left:32670;top:26384;width:15336;height:4477;visibility:visible;mso-wrap-style:square;v-text-anchor:top" o:gfxdata="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" filled="f" strokecolor="black [3213]" strokeweight=".5pt">
                         <v:textbox>
                           <w:txbxContent>
                             <w:p>
@@ -2188,7 +2016,7 @@
                           </w:txbxContent>
                         </v:textbox>
                       </v:shape>
-                      <v:shape id="Text Box 11" o:spid="_x0000_s1056" type="#_x0000_t202" style="position:absolute;top:42386;width:15335;height:4477;visibility:visible;mso-wrap-style:square;v-text-anchor:top" o:gfxdata="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" filled="f" strokecolor="black [3213]" strokeweight=".5pt">
+                      <v:shape id="Text Box 11" o:spid="_x0000_s1054" type="#_x0000_t202" style="position:absolute;top:42386;width:15335;height:4477;visibility:visible;mso-wrap-style:square;v-text-anchor:top" o:gfxdata="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" filled="f" strokecolor="black [3213]" strokeweight=".5pt">
                         <v:textbox>
                           <w:txbxContent>
                             <w:p>
@@ -2202,7 +2030,7 @@
                           </w:txbxContent>
                         </v:textbox>
                       </v:shape>
-                      <v:shape id="Text Box 12" o:spid="_x0000_s1057" type="#_x0000_t202" style="position:absolute;top:34480;width:15335;height:4477;visibility:visible;mso-wrap-style:square;v-text-anchor:top" o:gfxdata="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" filled="f" strokecolor="black [3213]" strokeweight=".5pt">
+                      <v:shape id="Text Box 12" o:spid="_x0000_s1055" type="#_x0000_t202" style="position:absolute;top:34480;width:15335;height:4477;visibility:visible;mso-wrap-style:square;v-text-anchor:top" o:gfxdata="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" filled="f" strokecolor="black [3213]" strokeweight=".5pt">
                         <v:textbox>
                           <w:txbxContent>
                             <w:p>
@@ -2216,32 +2044,32 @@
                           </w:txbxContent>
                         </v:textbox>
                       </v:shape>
-                      <v:shape id="Straight Arrow Connector 13" o:spid="_x0000_s1058" type="#_x0000_t32" style="position:absolute;left:24003;top:8477;width:0;height:3429;visibility:visible;mso-wrap-style:square" o:connectortype="straight" o:gfxdata="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" strokecolor="black [3213]" strokeweight="1.5pt">
+                      <v:shape id="Straight Arrow Connector 13" o:spid="_x0000_s1056" type="#_x0000_t32" style="position:absolute;left:24003;top:8477;width:0;height:3429;visibility:visible;mso-wrap-style:square" o:connectortype="straight" o:gfxdata="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" strokecolor="black [3213]" strokeweight="1.5pt">
                         <v:stroke endarrow="open"/>
                       </v:shape>
-                      <v:shape id="Straight Arrow Connector 14" o:spid="_x0000_s1059" type="#_x0000_t32" style="position:absolute;left:23907;top:15430;width:0;height:3429;visibility:visible;mso-wrap-style:square" o:connectortype="straight" o:gfxdata="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" strokecolor="black [3213]" strokeweight="1.5pt">
+                      <v:shape id="Straight Arrow Connector 14" o:spid="_x0000_s1057" type="#_x0000_t32" style="position:absolute;left:23907;top:15430;width:0;height:3429;visibility:visible;mso-wrap-style:square" o:connectortype="straight" o:gfxdata="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" strokecolor="black [3213]" strokeweight="1.5pt">
                         <v:stroke endarrow="open"/>
                       </v:shape>
-                      <v:shape id="Straight Arrow Connector 15" o:spid="_x0000_s1060" type="#_x0000_t32" style="position:absolute;left:7334;top:31051;width:0;height:3429;visibility:visible;mso-wrap-style:square" o:connectortype="straight" o:gfxdata="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" strokecolor="black [3213]" strokeweight="1.5pt">
+                      <v:shape id="Straight Arrow Connector 15" o:spid="_x0000_s1058" type="#_x0000_t32" style="position:absolute;left:7334;top:31051;width:0;height:3429;visibility:visible;mso-wrap-style:square" o:connectortype="straight" o:gfxdata="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" strokecolor="black [3213]" strokeweight="1.5pt">
                         <v:stroke endarrow="open"/>
                       </v:shape>
-                      <v:shape id="Straight Arrow Connector 16" o:spid="_x0000_s1061" type="#_x0000_t32" style="position:absolute;left:7429;top:38957;width:0;height:3429;visibility:visible;mso-wrap-style:square" o:connectortype="straight" o:gfxdata="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" strokecolor="black [3213]" strokeweight="1.5pt">
+                      <v:shape id="Straight Arrow Connector 16" o:spid="_x0000_s1059" type="#_x0000_t32" style="position:absolute;left:7429;top:38957;width:0;height:3429;visibility:visible;mso-wrap-style:square" o:connectortype="straight" o:gfxdata="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" strokecolor="black [3213]" strokeweight="1.5pt">
                         <v:stroke endarrow="open"/>
                       </v:shape>
-                      <v:shape id="Elbow Connector 17" o:spid="_x0000_s1062" type="#_x0000_t34" style="position:absolute;left:15335;top:23336;width:8572;height:5524;flip:x;visibility:visible;mso-wrap-style:square" o:connectortype="elbow" o:gfxdata="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" adj="0" strokecolor="black [3213]" strokeweight="1.5pt">
+                      <v:shape id="Elbow Connector 17" o:spid="_x0000_s1060" type="#_x0000_t34" style="position:absolute;left:15335;top:23336;width:8572;height:5524;flip:x;visibility:visible;mso-wrap-style:square" o:connectortype="elbow" o:gfxdata="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" adj="0" strokecolor="black [3213]" strokeweight="1.5pt">
                         <v:stroke endarrow="open"/>
                       </v:shape>
-                      <v:shape id="Elbow Connector 18" o:spid="_x0000_s1063" type="#_x0000_t34" style="position:absolute;left:23907;top:23336;width:8763;height:5524;visibility:visible;mso-wrap-style:square" o:connectortype="elbow" o:gfxdata="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" adj="0" strokecolor="black [3213]" strokeweight="1.5pt">
+                      <v:shape id="Elbow Connector 18" o:spid="_x0000_s1061" type="#_x0000_t34" style="position:absolute;left:23907;top:23336;width:8763;height:5524;visibility:visible;mso-wrap-style:square" o:connectortype="elbow" o:gfxdata="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" adj="0" strokecolor="black [3213]" strokeweight="1.5pt">
                         <v:stroke endarrow="open"/>
                       </v:shape>
                     </v:group>
-                    <v:shape id="Elbow Connector 22" o:spid="_x0000_s1064" type="#_x0000_t34" style="position:absolute;left:-12240;top:25860;width:31052;height:6572;rotation:90;flip:y;visibility:visible;mso-wrap-style:square" o:connectortype="elbow" o:gfxdata="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" adj="0" strokecolor="black [3213]" strokeweight="1.5pt"/>
+                    <v:shape id="Elbow Connector 22" o:spid="_x0000_s1062" type="#_x0000_t34" style="position:absolute;left:-12240;top:25860;width:31052;height:6572;rotation:90;flip:y;visibility:visible;mso-wrap-style:square" o:connectortype="elbow" o:gfxdata="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" adj="0" strokecolor="black [3213]" strokeweight="1.5pt"/>
                   </v:group>
-                  <v:shape id="Straight Arrow Connector 24" o:spid="_x0000_s1065" type="#_x0000_t32" style="position:absolute;top:13620;width:23050;height:0;visibility:visible;mso-wrap-style:square" o:connectortype="straight" o:gfxdata="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" strokecolor="black [3213]" strokeweight="1.5pt">
+                  <v:shape id="Straight Arrow Connector 24" o:spid="_x0000_s1063" type="#_x0000_t32" style="position:absolute;top:13620;width:23050;height:0;visibility:visible;mso-wrap-style:square" o:connectortype="straight" o:gfxdata="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" strokecolor="black [3213]" strokeweight="1.5pt">
                     <v:stroke endarrow="open"/>
                   </v:shape>
                 </v:group>
-                <v:shape id="Elbow Connector 26" o:spid="_x0000_s1066" type="#_x0000_t34" style="position:absolute;left:38385;top:13620;width:8192;height:12764;flip:x y;visibility:visible;mso-wrap-style:square" o:connectortype="elbow" o:gfxdata="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" adj="251" strokecolor="black [3213]" strokeweight="1.5pt">
+                <v:shape id="Elbow Connector 26" o:spid="_x0000_s1064" type="#_x0000_t34" style="position:absolute;left:38385;top:13620;width:8192;height:12764;flip:x y;visibility:visible;mso-wrap-style:square" o:connectortype="elbow" o:gfxdata="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" adj="251" strokecolor="black [3213]" strokeweight="1.5pt">
                   <v:stroke endarrow="open"/>
                 </v:shape>
               </v:group>

</xml_diff>